<commit_message>
PB_V2: Ajuste en nombres de las HU y HT
</commit_message>
<xml_diff>
--- a/documentacion/Product Backlog/7386_PB.docx
+++ b/documentacion/Product Backlog/7386_PB.docx
@@ -288,7 +288,7 @@
           <w:rFonts w:eastAsia="Aptos" w:cs="Times New Roman"/>
           <w:sz w:val="32"/>
           <w:szCs w:val="32"/>
-          <w:lang w:val="es-ES"/>
+          <w:lang w:val="en-US"/>
         </w:rPr>
       </w:pPr>
       <w:r>
@@ -296,7 +296,7 @@
           <w:rFonts w:eastAsia="Aptos" w:cs="Times New Roman"/>
           <w:sz w:val="32"/>
           <w:szCs w:val="32"/>
-          <w:lang w:val="es-ES"/>
+          <w:lang w:val="en-US"/>
         </w:rPr>
         <w:t>Product Backlog</w:t>
       </w:r>
@@ -309,7 +309,7 @@
           <w:rFonts w:eastAsia="Aptos" w:cs="Times New Roman"/>
           <w:sz w:val="32"/>
           <w:szCs w:val="32"/>
-          <w:lang w:val="es-ES"/>
+          <w:lang w:val="en-US"/>
         </w:rPr>
       </w:pPr>
     </w:p>
@@ -324,7 +324,7 @@
           <w:sz w:val="32"/>
           <w:szCs w:val="32"/>
           <w:u w:val="single"/>
-          <w:lang w:val="es-ES"/>
+          <w:lang w:val="en-US"/>
         </w:rPr>
       </w:pPr>
       <w:r>
@@ -335,7 +335,7 @@
           <w:sz w:val="32"/>
           <w:szCs w:val="32"/>
           <w:u w:val="single"/>
-          <w:lang w:val="es-ES"/>
+          <w:lang w:val="en-US"/>
         </w:rPr>
         <w:t>ESTUDIANTE:</w:t>
       </w:r>
@@ -348,7 +348,7 @@
           <w:rFonts w:eastAsia="Aptos" w:cs="Times New Roman"/>
           <w:sz w:val="32"/>
           <w:szCs w:val="32"/>
-          <w:lang w:val="es-ES"/>
+          <w:lang w:val="en-US"/>
         </w:rPr>
       </w:pPr>
       <w:r>
@@ -356,7 +356,7 @@
           <w:rFonts w:eastAsia="Aptos" w:cs="Times New Roman"/>
           <w:sz w:val="32"/>
           <w:szCs w:val="32"/>
-          <w:lang w:val="es-ES"/>
+          <w:lang w:val="en-US"/>
         </w:rPr>
         <w:t>Steve Tibán (7386)</w:t>
       </w:r>
@@ -369,7 +369,7 @@
           <w:rFonts w:eastAsia="Aptos" w:cs="Times New Roman"/>
           <w:sz w:val="32"/>
           <w:szCs w:val="32"/>
-          <w:lang w:val="es-ES"/>
+          <w:lang w:val="en-US"/>
         </w:rPr>
       </w:pPr>
     </w:p>
@@ -381,7 +381,7 @@
           <w:rFonts w:eastAsia="Aptos" w:cs="Times New Roman"/>
           <w:sz w:val="32"/>
           <w:szCs w:val="32"/>
-          <w:lang w:val="es-ES"/>
+          <w:lang w:val="en-US"/>
         </w:rPr>
       </w:pPr>
     </w:p>
@@ -429,7 +429,16 @@
           <w:szCs w:val="32"/>
           <w:lang w:val="es-ES"/>
         </w:rPr>
-        <w:t>15/10/2025</w:t>
+        <w:t>21</w:t>
+      </w:r>
+      <w:r>
+        <w:rPr>
+          <w:rFonts w:eastAsia="Aptos" w:cs="Times New Roman"/>
+          <w:sz w:val="32"/>
+          <w:szCs w:val="32"/>
+          <w:lang w:val="es-ES"/>
+        </w:rPr>
+        <w:t>/10/2025</w:t>
       </w:r>
     </w:p>
     <w:p/>
@@ -940,7 +949,23 @@
                 <w:sz w:val="18"/>
                 <w:szCs w:val="18"/>
               </w:rPr>
-              <w:t>Diseño y modelado de base de datos</w:t>
+              <w:t xml:space="preserve">Diseño de </w:t>
+            </w:r>
+            <w:r>
+              <w:rPr>
+                <w:rFonts w:eastAsia="Aptos"/>
+                <w:sz w:val="18"/>
+                <w:szCs w:val="18"/>
+              </w:rPr>
+              <w:t xml:space="preserve">la </w:t>
+            </w:r>
+            <w:r>
+              <w:rPr>
+                <w:rFonts w:eastAsia="Aptos"/>
+                <w:sz w:val="18"/>
+                <w:szCs w:val="18"/>
+              </w:rPr>
+              <w:t>base de datos</w:t>
             </w:r>
           </w:p>
         </w:tc>

</xml_diff>

<commit_message>
Ajuste para los cambios en las HT-06 e HU-16
</commit_message>
<xml_diff>
--- a/documentacion/Product Backlog/7386_PB.docx
+++ b/documentacion/Product Backlog/7386_PB.docx
@@ -429,7 +429,7 @@
           <w:szCs w:val="32"/>
           <w:lang w:val="es-ES"/>
         </w:rPr>
-        <w:t>21</w:t>
+        <w:t>2</w:t>
       </w:r>
       <w:r>
         <w:rPr>
@@ -438,7 +438,34 @@
           <w:szCs w:val="32"/>
           <w:lang w:val="es-ES"/>
         </w:rPr>
-        <w:t>/10/2025</w:t>
+        <w:t>2</w:t>
+      </w:r>
+      <w:r>
+        <w:rPr>
+          <w:rFonts w:eastAsia="Aptos" w:cs="Times New Roman"/>
+          <w:sz w:val="32"/>
+          <w:szCs w:val="32"/>
+          <w:lang w:val="es-ES"/>
+        </w:rPr>
+        <w:t>/1</w:t>
+      </w:r>
+      <w:r>
+        <w:rPr>
+          <w:rFonts w:eastAsia="Aptos" w:cs="Times New Roman"/>
+          <w:sz w:val="32"/>
+          <w:szCs w:val="32"/>
+          <w:lang w:val="es-ES"/>
+        </w:rPr>
+        <w:t>1</w:t>
+      </w:r>
+      <w:r>
+        <w:rPr>
+          <w:rFonts w:eastAsia="Aptos" w:cs="Times New Roman"/>
+          <w:sz w:val="32"/>
+          <w:szCs w:val="32"/>
+          <w:lang w:val="es-ES"/>
+        </w:rPr>
+        <w:t>/2025</w:t>
       </w:r>
     </w:p>
     <w:p/>
@@ -450,10 +477,10 @@
       </w:tblPr>
       <w:tblGrid>
         <w:gridCol w:w="888"/>
-        <w:gridCol w:w="4017"/>
-        <w:gridCol w:w="1186"/>
+        <w:gridCol w:w="4636"/>
         <w:gridCol w:w="1275"/>
-        <w:gridCol w:w="1843"/>
+        <w:gridCol w:w="993"/>
+        <w:gridCol w:w="1417"/>
       </w:tblGrid>
       <w:tr>
         <w:tc>
@@ -518,7 +545,7 @@
         </w:tc>
         <w:tc>
           <w:tcPr>
-            <w:tcW w:w="4017" w:type="dxa"/>
+            <w:tcW w:w="4636" w:type="dxa"/>
           </w:tcPr>
           <w:p>
             <w:pPr>
@@ -546,7 +573,7 @@
         </w:tc>
         <w:tc>
           <w:tcPr>
-            <w:tcW w:w="1186" w:type="dxa"/>
+            <w:tcW w:w="1275" w:type="dxa"/>
           </w:tcPr>
           <w:p>
             <w:pPr>
@@ -574,7 +601,7 @@
         </w:tc>
         <w:tc>
           <w:tcPr>
-            <w:tcW w:w="1275" w:type="dxa"/>
+            <w:tcW w:w="993" w:type="dxa"/>
           </w:tcPr>
           <w:p>
             <w:pPr>
@@ -596,10 +623,18 @@
                 <w:sz w:val="18"/>
                 <w:szCs w:val="18"/>
               </w:rPr>
-              <w:t>T-</w:t>
-            </w:r>
-            <w:proofErr w:type="spellStart"/>
-            <w:r>
+              <w:t>T-shirt sizing</w:t>
+            </w:r>
+          </w:p>
+        </w:tc>
+        <w:tc>
+          <w:tcPr>
+            <w:tcW w:w="1417" w:type="dxa"/>
+          </w:tcPr>
+          <w:p>
+            <w:pPr>
+              <w:spacing w:line="360" w:lineRule="auto"/>
+              <w:jc w:val="center"/>
               <w:rPr>
                 <w:rFonts w:eastAsia="Aptos"/>
                 <w:b/>
@@ -607,9 +642,7 @@
                 <w:sz w:val="18"/>
                 <w:szCs w:val="18"/>
               </w:rPr>
-              <w:t>shirt</w:t>
-            </w:r>
-            <w:proofErr w:type="spellEnd"/>
+            </w:pPr>
             <w:r>
               <w:rPr>
                 <w:rFonts w:eastAsia="Aptos"/>
@@ -618,46 +651,6 @@
                 <w:sz w:val="18"/>
                 <w:szCs w:val="18"/>
               </w:rPr>
-              <w:t xml:space="preserve"> </w:t>
-            </w:r>
-            <w:proofErr w:type="spellStart"/>
-            <w:r>
-              <w:rPr>
-                <w:rFonts w:eastAsia="Aptos"/>
-                <w:b/>
-                <w:bCs/>
-                <w:sz w:val="18"/>
-                <w:szCs w:val="18"/>
-              </w:rPr>
-              <w:t>sizing</w:t>
-            </w:r>
-            <w:proofErr w:type="spellEnd"/>
-          </w:p>
-        </w:tc>
-        <w:tc>
-          <w:tcPr>
-            <w:tcW w:w="1843" w:type="dxa"/>
-          </w:tcPr>
-          <w:p>
-            <w:pPr>
-              <w:spacing w:line="360" w:lineRule="auto"/>
-              <w:jc w:val="center"/>
-              <w:rPr>
-                <w:rFonts w:eastAsia="Aptos"/>
-                <w:b/>
-                <w:bCs/>
-                <w:sz w:val="18"/>
-                <w:szCs w:val="18"/>
-              </w:rPr>
-            </w:pPr>
-            <w:r>
-              <w:rPr>
-                <w:rFonts w:eastAsia="Aptos"/>
-                <w:b/>
-                <w:bCs/>
-                <w:sz w:val="18"/>
-                <w:szCs w:val="18"/>
-              </w:rPr>
               <w:t>Estimación (horas)</w:t>
             </w:r>
           </w:p>
@@ -690,7 +683,7 @@
         </w:tc>
         <w:tc>
           <w:tcPr>
-            <w:tcW w:w="4017" w:type="dxa"/>
+            <w:tcW w:w="4636" w:type="dxa"/>
           </w:tcPr>
           <w:p>
             <w:pPr>
@@ -713,7 +706,7 @@
         </w:tc>
         <w:tc>
           <w:tcPr>
-            <w:tcW w:w="1186" w:type="dxa"/>
+            <w:tcW w:w="1275" w:type="dxa"/>
           </w:tcPr>
           <w:p>
             <w:pPr>
@@ -737,7 +730,7 @@
         </w:tc>
         <w:tc>
           <w:tcPr>
-            <w:tcW w:w="1275" w:type="dxa"/>
+            <w:tcW w:w="993" w:type="dxa"/>
           </w:tcPr>
           <w:p>
             <w:pPr>
@@ -761,7 +754,7 @@
         </w:tc>
         <w:tc>
           <w:tcPr>
-            <w:tcW w:w="1843" w:type="dxa"/>
+            <w:tcW w:w="1417" w:type="dxa"/>
           </w:tcPr>
           <w:p>
             <w:pPr>
@@ -811,7 +804,7 @@
         </w:tc>
         <w:tc>
           <w:tcPr>
-            <w:tcW w:w="4017" w:type="dxa"/>
+            <w:tcW w:w="4636" w:type="dxa"/>
           </w:tcPr>
           <w:p>
             <w:pPr>
@@ -834,7 +827,7 @@
         </w:tc>
         <w:tc>
           <w:tcPr>
-            <w:tcW w:w="1186" w:type="dxa"/>
+            <w:tcW w:w="1275" w:type="dxa"/>
           </w:tcPr>
           <w:p>
             <w:pPr>
@@ -858,7 +851,7 @@
         </w:tc>
         <w:tc>
           <w:tcPr>
-            <w:tcW w:w="1275" w:type="dxa"/>
+            <w:tcW w:w="993" w:type="dxa"/>
           </w:tcPr>
           <w:p>
             <w:pPr>
@@ -882,7 +875,7 @@
         </w:tc>
         <w:tc>
           <w:tcPr>
-            <w:tcW w:w="1843" w:type="dxa"/>
+            <w:tcW w:w="1417" w:type="dxa"/>
           </w:tcPr>
           <w:p>
             <w:pPr>
@@ -932,7 +925,7 @@
         </w:tc>
         <w:tc>
           <w:tcPr>
-            <w:tcW w:w="4017" w:type="dxa"/>
+            <w:tcW w:w="4636" w:type="dxa"/>
           </w:tcPr>
           <w:p>
             <w:pPr>
@@ -971,7 +964,7 @@
         </w:tc>
         <w:tc>
           <w:tcPr>
-            <w:tcW w:w="1186" w:type="dxa"/>
+            <w:tcW w:w="1275" w:type="dxa"/>
           </w:tcPr>
           <w:p>
             <w:pPr>
@@ -995,7 +988,7 @@
         </w:tc>
         <w:tc>
           <w:tcPr>
-            <w:tcW w:w="1275" w:type="dxa"/>
+            <w:tcW w:w="993" w:type="dxa"/>
           </w:tcPr>
           <w:p>
             <w:pPr>
@@ -1019,7 +1012,7 @@
         </w:tc>
         <w:tc>
           <w:tcPr>
-            <w:tcW w:w="1843" w:type="dxa"/>
+            <w:tcW w:w="1417" w:type="dxa"/>
           </w:tcPr>
           <w:p>
             <w:pPr>
@@ -1069,7 +1062,7 @@
         </w:tc>
         <w:tc>
           <w:tcPr>
-            <w:tcW w:w="4017" w:type="dxa"/>
+            <w:tcW w:w="4636" w:type="dxa"/>
           </w:tcPr>
           <w:p>
             <w:pPr>
@@ -1092,7 +1085,7 @@
         </w:tc>
         <w:tc>
           <w:tcPr>
-            <w:tcW w:w="1186" w:type="dxa"/>
+            <w:tcW w:w="1275" w:type="dxa"/>
           </w:tcPr>
           <w:p>
             <w:pPr>
@@ -1116,7 +1109,7 @@
         </w:tc>
         <w:tc>
           <w:tcPr>
-            <w:tcW w:w="1275" w:type="dxa"/>
+            <w:tcW w:w="993" w:type="dxa"/>
           </w:tcPr>
           <w:p>
             <w:pPr>
@@ -1140,7 +1133,7 @@
         </w:tc>
         <w:tc>
           <w:tcPr>
-            <w:tcW w:w="1843" w:type="dxa"/>
+            <w:tcW w:w="1417" w:type="dxa"/>
           </w:tcPr>
           <w:p>
             <w:pPr>
@@ -1190,7 +1183,7 @@
         </w:tc>
         <w:tc>
           <w:tcPr>
-            <w:tcW w:w="4017" w:type="dxa"/>
+            <w:tcW w:w="4636" w:type="dxa"/>
           </w:tcPr>
           <w:p>
             <w:pPr>
@@ -1212,7 +1205,7 @@
         </w:tc>
         <w:tc>
           <w:tcPr>
-            <w:tcW w:w="1186" w:type="dxa"/>
+            <w:tcW w:w="1275" w:type="dxa"/>
           </w:tcPr>
           <w:p>
             <w:pPr>
@@ -1236,7 +1229,7 @@
         </w:tc>
         <w:tc>
           <w:tcPr>
-            <w:tcW w:w="1275" w:type="dxa"/>
+            <w:tcW w:w="993" w:type="dxa"/>
           </w:tcPr>
           <w:p>
             <w:pPr>
@@ -1260,7 +1253,7 @@
         </w:tc>
         <w:tc>
           <w:tcPr>
-            <w:tcW w:w="1843" w:type="dxa"/>
+            <w:tcW w:w="1417" w:type="dxa"/>
           </w:tcPr>
           <w:p>
             <w:pPr>
@@ -1304,36 +1297,44 @@
                 <w:sz w:val="18"/>
                 <w:szCs w:val="18"/>
               </w:rPr>
-              <w:t>HT-06</w:t>
-            </w:r>
-          </w:p>
-        </w:tc>
-        <w:tc>
-          <w:tcPr>
-            <w:tcW w:w="4017" w:type="dxa"/>
-          </w:tcPr>
-          <w:p>
-            <w:pPr>
-              <w:spacing w:line="360" w:lineRule="auto"/>
-              <w:rPr>
-                <w:rFonts w:eastAsia="Aptos"/>
-                <w:sz w:val="18"/>
-                <w:szCs w:val="18"/>
-              </w:rPr>
-            </w:pPr>
-            <w:r>
-              <w:rPr>
-                <w:rFonts w:eastAsia="Aptos"/>
-                <w:sz w:val="18"/>
-                <w:szCs w:val="18"/>
-              </w:rPr>
-              <w:t>Implementación de validación de datos</w:t>
-            </w:r>
-          </w:p>
-        </w:tc>
-        <w:tc>
-          <w:tcPr>
-            <w:tcW w:w="1186" w:type="dxa"/>
+              <w:t>HT-0</w:t>
+            </w:r>
+            <w:r>
+              <w:rPr>
+                <w:rFonts w:eastAsia="Aptos"/>
+                <w:sz w:val="18"/>
+                <w:szCs w:val="18"/>
+              </w:rPr>
+              <w:t>6</w:t>
+            </w:r>
+          </w:p>
+        </w:tc>
+        <w:tc>
+          <w:tcPr>
+            <w:tcW w:w="4636" w:type="dxa"/>
+          </w:tcPr>
+          <w:p>
+            <w:pPr>
+              <w:spacing w:line="360" w:lineRule="auto"/>
+              <w:rPr>
+                <w:rFonts w:eastAsia="Aptos"/>
+                <w:sz w:val="18"/>
+                <w:szCs w:val="18"/>
+              </w:rPr>
+            </w:pPr>
+            <w:r>
+              <w:rPr>
+                <w:rFonts w:eastAsia="Aptos"/>
+                <w:sz w:val="18"/>
+                <w:szCs w:val="18"/>
+              </w:rPr>
+              <w:t xml:space="preserve">Despliegue en servidor de producción </w:t>
+            </w:r>
+          </w:p>
+        </w:tc>
+        <w:tc>
+          <w:tcPr>
+            <w:tcW w:w="1275" w:type="dxa"/>
           </w:tcPr>
           <w:p>
             <w:pPr>
@@ -1357,49 +1358,57 @@
         </w:tc>
         <w:tc>
           <w:tcPr>
-            <w:tcW w:w="1275" w:type="dxa"/>
-          </w:tcPr>
-          <w:p>
-            <w:pPr>
-              <w:spacing w:line="360" w:lineRule="auto"/>
-              <w:jc w:val="center"/>
-              <w:rPr>
-                <w:rFonts w:eastAsia="Aptos"/>
-                <w:sz w:val="18"/>
-                <w:szCs w:val="18"/>
-              </w:rPr>
-            </w:pPr>
-            <w:r>
-              <w:rPr>
-                <w:rFonts w:eastAsia="Aptos"/>
-                <w:sz w:val="18"/>
-                <w:szCs w:val="18"/>
-              </w:rPr>
-              <w:t>XXL</w:t>
-            </w:r>
-          </w:p>
-        </w:tc>
-        <w:tc>
-          <w:tcPr>
-            <w:tcW w:w="1843" w:type="dxa"/>
-          </w:tcPr>
-          <w:p>
-            <w:pPr>
-              <w:spacing w:line="360" w:lineRule="auto"/>
-              <w:jc w:val="center"/>
-              <w:rPr>
-                <w:rFonts w:eastAsia="Aptos"/>
-                <w:sz w:val="18"/>
-                <w:szCs w:val="18"/>
-              </w:rPr>
-            </w:pPr>
-            <w:r>
-              <w:rPr>
-                <w:rFonts w:eastAsia="Aptos"/>
-                <w:sz w:val="18"/>
-                <w:szCs w:val="18"/>
-              </w:rPr>
-              <w:t>30</w:t>
+            <w:tcW w:w="993" w:type="dxa"/>
+          </w:tcPr>
+          <w:p>
+            <w:pPr>
+              <w:spacing w:line="360" w:lineRule="auto"/>
+              <w:jc w:val="center"/>
+              <w:rPr>
+                <w:rFonts w:eastAsia="Aptos"/>
+                <w:sz w:val="18"/>
+                <w:szCs w:val="18"/>
+              </w:rPr>
+            </w:pPr>
+            <w:r>
+              <w:rPr>
+                <w:rFonts w:eastAsia="Aptos"/>
+                <w:sz w:val="18"/>
+                <w:szCs w:val="18"/>
+              </w:rPr>
+              <w:t>X</w:t>
+            </w:r>
+            <w:r>
+              <w:rPr>
+                <w:rFonts w:eastAsia="Aptos"/>
+                <w:sz w:val="18"/>
+                <w:szCs w:val="18"/>
+              </w:rPr>
+              <w:t>S</w:t>
+            </w:r>
+          </w:p>
+        </w:tc>
+        <w:tc>
+          <w:tcPr>
+            <w:tcW w:w="1417" w:type="dxa"/>
+          </w:tcPr>
+          <w:p>
+            <w:pPr>
+              <w:spacing w:line="360" w:lineRule="auto"/>
+              <w:jc w:val="center"/>
+              <w:rPr>
+                <w:rFonts w:eastAsia="Aptos"/>
+                <w:sz w:val="18"/>
+                <w:szCs w:val="18"/>
+              </w:rPr>
+            </w:pPr>
+            <w:r>
+              <w:rPr>
+                <w:rFonts w:eastAsia="Aptos"/>
+                <w:sz w:val="18"/>
+                <w:szCs w:val="18"/>
+              </w:rPr>
+              <w:t>3</w:t>
             </w:r>
           </w:p>
         </w:tc>
@@ -1425,44 +1434,36 @@
                 <w:sz w:val="18"/>
                 <w:szCs w:val="18"/>
               </w:rPr>
-              <w:t>HT-0</w:t>
-            </w:r>
-            <w:r>
-              <w:rPr>
-                <w:rFonts w:eastAsia="Aptos"/>
-                <w:sz w:val="18"/>
-                <w:szCs w:val="18"/>
-              </w:rPr>
-              <w:t>7</w:t>
-            </w:r>
-          </w:p>
-        </w:tc>
-        <w:tc>
-          <w:tcPr>
-            <w:tcW w:w="4017" w:type="dxa"/>
-          </w:tcPr>
-          <w:p>
-            <w:pPr>
-              <w:spacing w:line="360" w:lineRule="auto"/>
-              <w:rPr>
-                <w:rFonts w:eastAsia="Aptos"/>
-                <w:sz w:val="18"/>
-                <w:szCs w:val="18"/>
-              </w:rPr>
-            </w:pPr>
-            <w:r>
-              <w:rPr>
-                <w:rFonts w:eastAsia="Aptos"/>
-                <w:sz w:val="18"/>
-                <w:szCs w:val="18"/>
-              </w:rPr>
-              <w:t xml:space="preserve">Despliegue en servidor de producción </w:t>
-            </w:r>
-          </w:p>
-        </w:tc>
-        <w:tc>
-          <w:tcPr>
-            <w:tcW w:w="1186" w:type="dxa"/>
+              <w:t>HU-01</w:t>
+            </w:r>
+          </w:p>
+        </w:tc>
+        <w:tc>
+          <w:tcPr>
+            <w:tcW w:w="4636" w:type="dxa"/>
+          </w:tcPr>
+          <w:p>
+            <w:pPr>
+              <w:spacing w:line="360" w:lineRule="auto"/>
+              <w:rPr>
+                <w:rFonts w:eastAsia="Aptos"/>
+                <w:sz w:val="18"/>
+                <w:szCs w:val="18"/>
+              </w:rPr>
+            </w:pPr>
+            <w:r>
+              <w:rPr>
+                <w:rFonts w:eastAsia="Aptos"/>
+                <w:sz w:val="18"/>
+                <w:szCs w:val="18"/>
+              </w:rPr>
+              <w:t>Iniciar sesión</w:t>
+            </w:r>
+          </w:p>
+        </w:tc>
+        <w:tc>
+          <w:tcPr>
+            <w:tcW w:w="1275" w:type="dxa"/>
           </w:tcPr>
           <w:p>
             <w:pPr>
@@ -1486,7 +1487,7 @@
         </w:tc>
         <w:tc>
           <w:tcPr>
-            <w:tcW w:w="1275" w:type="dxa"/>
+            <w:tcW w:w="993" w:type="dxa"/>
           </w:tcPr>
           <w:p>
             <w:pPr>
@@ -1518,25 +1519,25 @@
         </w:tc>
         <w:tc>
           <w:tcPr>
-            <w:tcW w:w="1843" w:type="dxa"/>
-          </w:tcPr>
-          <w:p>
-            <w:pPr>
-              <w:spacing w:line="360" w:lineRule="auto"/>
-              <w:jc w:val="center"/>
-              <w:rPr>
-                <w:rFonts w:eastAsia="Aptos"/>
-                <w:sz w:val="18"/>
-                <w:szCs w:val="18"/>
-              </w:rPr>
-            </w:pPr>
-            <w:r>
-              <w:rPr>
-                <w:rFonts w:eastAsia="Aptos"/>
-                <w:sz w:val="18"/>
-                <w:szCs w:val="18"/>
-              </w:rPr>
-              <w:t>3</w:t>
+            <w:tcW w:w="1417" w:type="dxa"/>
+          </w:tcPr>
+          <w:p>
+            <w:pPr>
+              <w:spacing w:line="360" w:lineRule="auto"/>
+              <w:jc w:val="center"/>
+              <w:rPr>
+                <w:rFonts w:eastAsia="Aptos"/>
+                <w:sz w:val="18"/>
+                <w:szCs w:val="18"/>
+              </w:rPr>
+            </w:pPr>
+            <w:r>
+              <w:rPr>
+                <w:rFonts w:eastAsia="Aptos"/>
+                <w:sz w:val="18"/>
+                <w:szCs w:val="18"/>
+              </w:rPr>
+              <w:t>4</w:t>
             </w:r>
           </w:p>
         </w:tc>
@@ -1562,36 +1563,36 @@
                 <w:sz w:val="18"/>
                 <w:szCs w:val="18"/>
               </w:rPr>
-              <w:t>HU-01</w:t>
-            </w:r>
-          </w:p>
-        </w:tc>
-        <w:tc>
-          <w:tcPr>
-            <w:tcW w:w="4017" w:type="dxa"/>
-          </w:tcPr>
-          <w:p>
-            <w:pPr>
-              <w:spacing w:line="360" w:lineRule="auto"/>
-              <w:rPr>
-                <w:rFonts w:eastAsia="Aptos"/>
-                <w:sz w:val="18"/>
-                <w:szCs w:val="18"/>
-              </w:rPr>
-            </w:pPr>
-            <w:r>
-              <w:rPr>
-                <w:rFonts w:eastAsia="Aptos"/>
-                <w:sz w:val="18"/>
-                <w:szCs w:val="18"/>
-              </w:rPr>
-              <w:t>Iniciar sesión</w:t>
-            </w:r>
-          </w:p>
-        </w:tc>
-        <w:tc>
-          <w:tcPr>
-            <w:tcW w:w="1186" w:type="dxa"/>
+              <w:t>HU-02</w:t>
+            </w:r>
+          </w:p>
+        </w:tc>
+        <w:tc>
+          <w:tcPr>
+            <w:tcW w:w="4636" w:type="dxa"/>
+          </w:tcPr>
+          <w:p>
+            <w:pPr>
+              <w:spacing w:line="360" w:lineRule="auto"/>
+              <w:rPr>
+                <w:rFonts w:eastAsia="Aptos"/>
+                <w:sz w:val="18"/>
+                <w:szCs w:val="18"/>
+              </w:rPr>
+            </w:pPr>
+            <w:r>
+              <w:rPr>
+                <w:rFonts w:eastAsia="Aptos"/>
+                <w:sz w:val="18"/>
+                <w:szCs w:val="18"/>
+              </w:rPr>
+              <w:t>Registro de pacientes</w:t>
+            </w:r>
+          </w:p>
+        </w:tc>
+        <w:tc>
+          <w:tcPr>
+            <w:tcW w:w="1275" w:type="dxa"/>
           </w:tcPr>
           <w:p>
             <w:pPr>
@@ -1615,26 +1616,18 @@
         </w:tc>
         <w:tc>
           <w:tcPr>
-            <w:tcW w:w="1275" w:type="dxa"/>
-          </w:tcPr>
-          <w:p>
-            <w:pPr>
-              <w:spacing w:line="360" w:lineRule="auto"/>
-              <w:jc w:val="center"/>
-              <w:rPr>
-                <w:rFonts w:eastAsia="Aptos"/>
-                <w:sz w:val="18"/>
-                <w:szCs w:val="18"/>
-              </w:rPr>
-            </w:pPr>
-            <w:r>
-              <w:rPr>
-                <w:rFonts w:eastAsia="Aptos"/>
-                <w:sz w:val="18"/>
-                <w:szCs w:val="18"/>
-              </w:rPr>
-              <w:t>X</w:t>
-            </w:r>
+            <w:tcW w:w="993" w:type="dxa"/>
+          </w:tcPr>
+          <w:p>
+            <w:pPr>
+              <w:spacing w:line="360" w:lineRule="auto"/>
+              <w:jc w:val="center"/>
+              <w:rPr>
+                <w:rFonts w:eastAsia="Aptos"/>
+                <w:sz w:val="18"/>
+                <w:szCs w:val="18"/>
+              </w:rPr>
+            </w:pPr>
             <w:r>
               <w:rPr>
                 <w:rFonts w:eastAsia="Aptos"/>
@@ -1647,25 +1640,25 @@
         </w:tc>
         <w:tc>
           <w:tcPr>
-            <w:tcW w:w="1843" w:type="dxa"/>
-          </w:tcPr>
-          <w:p>
-            <w:pPr>
-              <w:spacing w:line="360" w:lineRule="auto"/>
-              <w:jc w:val="center"/>
-              <w:rPr>
-                <w:rFonts w:eastAsia="Aptos"/>
-                <w:sz w:val="18"/>
-                <w:szCs w:val="18"/>
-              </w:rPr>
-            </w:pPr>
-            <w:r>
-              <w:rPr>
-                <w:rFonts w:eastAsia="Aptos"/>
-                <w:sz w:val="18"/>
-                <w:szCs w:val="18"/>
-              </w:rPr>
-              <w:t>4</w:t>
+            <w:tcW w:w="1417" w:type="dxa"/>
+          </w:tcPr>
+          <w:p>
+            <w:pPr>
+              <w:spacing w:line="360" w:lineRule="auto"/>
+              <w:jc w:val="center"/>
+              <w:rPr>
+                <w:rFonts w:eastAsia="Aptos"/>
+                <w:sz w:val="18"/>
+                <w:szCs w:val="18"/>
+              </w:rPr>
+            </w:pPr>
+            <w:r>
+              <w:rPr>
+                <w:rFonts w:eastAsia="Aptos"/>
+                <w:sz w:val="18"/>
+                <w:szCs w:val="18"/>
+              </w:rPr>
+              <w:t>10</w:t>
             </w:r>
           </w:p>
         </w:tc>
@@ -1691,36 +1684,36 @@
                 <w:sz w:val="18"/>
                 <w:szCs w:val="18"/>
               </w:rPr>
-              <w:t>HU-02</w:t>
-            </w:r>
-          </w:p>
-        </w:tc>
-        <w:tc>
-          <w:tcPr>
-            <w:tcW w:w="4017" w:type="dxa"/>
-          </w:tcPr>
-          <w:p>
-            <w:pPr>
-              <w:spacing w:line="360" w:lineRule="auto"/>
-              <w:rPr>
-                <w:rFonts w:eastAsia="Aptos"/>
-                <w:sz w:val="18"/>
-                <w:szCs w:val="18"/>
-              </w:rPr>
-            </w:pPr>
-            <w:r>
-              <w:rPr>
-                <w:rFonts w:eastAsia="Aptos"/>
-                <w:sz w:val="18"/>
-                <w:szCs w:val="18"/>
-              </w:rPr>
-              <w:t>Registro de pacientes</w:t>
-            </w:r>
-          </w:p>
-        </w:tc>
-        <w:tc>
-          <w:tcPr>
-            <w:tcW w:w="1186" w:type="dxa"/>
+              <w:t>HU-03</w:t>
+            </w:r>
+          </w:p>
+        </w:tc>
+        <w:tc>
+          <w:tcPr>
+            <w:tcW w:w="4636" w:type="dxa"/>
+          </w:tcPr>
+          <w:p>
+            <w:pPr>
+              <w:spacing w:line="360" w:lineRule="auto"/>
+              <w:rPr>
+                <w:rFonts w:eastAsia="Aptos"/>
+                <w:sz w:val="18"/>
+                <w:szCs w:val="18"/>
+              </w:rPr>
+            </w:pPr>
+            <w:r>
+              <w:rPr>
+                <w:rFonts w:eastAsia="Aptos"/>
+                <w:sz w:val="18"/>
+                <w:szCs w:val="18"/>
+              </w:rPr>
+              <w:t>Gestionar pacientes</w:t>
+            </w:r>
+          </w:p>
+        </w:tc>
+        <w:tc>
+          <w:tcPr>
+            <w:tcW w:w="1275" w:type="dxa"/>
           </w:tcPr>
           <w:p>
             <w:pPr>
@@ -1744,49 +1737,49 @@
         </w:tc>
         <w:tc>
           <w:tcPr>
-            <w:tcW w:w="1275" w:type="dxa"/>
-          </w:tcPr>
-          <w:p>
-            <w:pPr>
-              <w:spacing w:line="360" w:lineRule="auto"/>
-              <w:jc w:val="center"/>
-              <w:rPr>
-                <w:rFonts w:eastAsia="Aptos"/>
-                <w:sz w:val="18"/>
-                <w:szCs w:val="18"/>
-              </w:rPr>
-            </w:pPr>
-            <w:r>
-              <w:rPr>
-                <w:rFonts w:eastAsia="Aptos"/>
-                <w:sz w:val="18"/>
-                <w:szCs w:val="18"/>
-              </w:rPr>
-              <w:t>S</w:t>
-            </w:r>
-          </w:p>
-        </w:tc>
-        <w:tc>
-          <w:tcPr>
-            <w:tcW w:w="1843" w:type="dxa"/>
-          </w:tcPr>
-          <w:p>
-            <w:pPr>
-              <w:spacing w:line="360" w:lineRule="auto"/>
-              <w:jc w:val="center"/>
-              <w:rPr>
-                <w:rFonts w:eastAsia="Aptos"/>
-                <w:sz w:val="18"/>
-                <w:szCs w:val="18"/>
-              </w:rPr>
-            </w:pPr>
-            <w:r>
-              <w:rPr>
-                <w:rFonts w:eastAsia="Aptos"/>
-                <w:sz w:val="18"/>
-                <w:szCs w:val="18"/>
-              </w:rPr>
-              <w:t>10</w:t>
+            <w:tcW w:w="993" w:type="dxa"/>
+          </w:tcPr>
+          <w:p>
+            <w:pPr>
+              <w:spacing w:line="360" w:lineRule="auto"/>
+              <w:jc w:val="center"/>
+              <w:rPr>
+                <w:rFonts w:eastAsia="Aptos"/>
+                <w:sz w:val="18"/>
+                <w:szCs w:val="18"/>
+              </w:rPr>
+            </w:pPr>
+            <w:r>
+              <w:rPr>
+                <w:rFonts w:eastAsia="Aptos"/>
+                <w:sz w:val="18"/>
+                <w:szCs w:val="18"/>
+              </w:rPr>
+              <w:t>M</w:t>
+            </w:r>
+          </w:p>
+        </w:tc>
+        <w:tc>
+          <w:tcPr>
+            <w:tcW w:w="1417" w:type="dxa"/>
+          </w:tcPr>
+          <w:p>
+            <w:pPr>
+              <w:spacing w:line="360" w:lineRule="auto"/>
+              <w:jc w:val="center"/>
+              <w:rPr>
+                <w:rFonts w:eastAsia="Aptos"/>
+                <w:sz w:val="18"/>
+                <w:szCs w:val="18"/>
+              </w:rPr>
+            </w:pPr>
+            <w:r>
+              <w:rPr>
+                <w:rFonts w:eastAsia="Aptos"/>
+                <w:sz w:val="18"/>
+                <w:szCs w:val="18"/>
+              </w:rPr>
+              <w:t>12</w:t>
             </w:r>
           </w:p>
         </w:tc>
@@ -1812,36 +1805,36 @@
                 <w:sz w:val="18"/>
                 <w:szCs w:val="18"/>
               </w:rPr>
-              <w:t>HU-03</w:t>
-            </w:r>
-          </w:p>
-        </w:tc>
-        <w:tc>
-          <w:tcPr>
-            <w:tcW w:w="4017" w:type="dxa"/>
-          </w:tcPr>
-          <w:p>
-            <w:pPr>
-              <w:spacing w:line="360" w:lineRule="auto"/>
-              <w:rPr>
-                <w:rFonts w:eastAsia="Aptos"/>
-                <w:sz w:val="18"/>
-                <w:szCs w:val="18"/>
-              </w:rPr>
-            </w:pPr>
-            <w:r>
-              <w:rPr>
-                <w:rFonts w:eastAsia="Aptos"/>
-                <w:sz w:val="18"/>
-                <w:szCs w:val="18"/>
-              </w:rPr>
-              <w:t>Gestionar pacientes</w:t>
-            </w:r>
-          </w:p>
-        </w:tc>
-        <w:tc>
-          <w:tcPr>
-            <w:tcW w:w="1186" w:type="dxa"/>
+              <w:t>HU-04</w:t>
+            </w:r>
+          </w:p>
+        </w:tc>
+        <w:tc>
+          <w:tcPr>
+            <w:tcW w:w="4636" w:type="dxa"/>
+          </w:tcPr>
+          <w:p>
+            <w:pPr>
+              <w:spacing w:line="360" w:lineRule="auto"/>
+              <w:rPr>
+                <w:rFonts w:eastAsia="Aptos"/>
+                <w:sz w:val="18"/>
+                <w:szCs w:val="18"/>
+              </w:rPr>
+            </w:pPr>
+            <w:r>
+              <w:rPr>
+                <w:rFonts w:eastAsia="Aptos"/>
+                <w:sz w:val="18"/>
+                <w:szCs w:val="18"/>
+              </w:rPr>
+              <w:t xml:space="preserve">Gestionar odontólogos </w:t>
+            </w:r>
+          </w:p>
+        </w:tc>
+        <w:tc>
+          <w:tcPr>
+            <w:tcW w:w="1275" w:type="dxa"/>
           </w:tcPr>
           <w:p>
             <w:pPr>
@@ -1865,7 +1858,7 @@
         </w:tc>
         <w:tc>
           <w:tcPr>
-            <w:tcW w:w="1275" w:type="dxa"/>
+            <w:tcW w:w="993" w:type="dxa"/>
           </w:tcPr>
           <w:p>
             <w:pPr>
@@ -1889,7 +1882,7 @@
         </w:tc>
         <w:tc>
           <w:tcPr>
-            <w:tcW w:w="1843" w:type="dxa"/>
+            <w:tcW w:w="1417" w:type="dxa"/>
           </w:tcPr>
           <w:p>
             <w:pPr>
@@ -1933,36 +1926,36 @@
                 <w:sz w:val="18"/>
                 <w:szCs w:val="18"/>
               </w:rPr>
-              <w:t>HU-04</w:t>
-            </w:r>
-          </w:p>
-        </w:tc>
-        <w:tc>
-          <w:tcPr>
-            <w:tcW w:w="4017" w:type="dxa"/>
-          </w:tcPr>
-          <w:p>
-            <w:pPr>
-              <w:spacing w:line="360" w:lineRule="auto"/>
-              <w:rPr>
-                <w:rFonts w:eastAsia="Aptos"/>
-                <w:sz w:val="18"/>
-                <w:szCs w:val="18"/>
-              </w:rPr>
-            </w:pPr>
-            <w:r>
-              <w:rPr>
-                <w:rFonts w:eastAsia="Aptos"/>
-                <w:sz w:val="18"/>
-                <w:szCs w:val="18"/>
-              </w:rPr>
-              <w:t xml:space="preserve">Gestionar odontólogos </w:t>
-            </w:r>
-          </w:p>
-        </w:tc>
-        <w:tc>
-          <w:tcPr>
-            <w:tcW w:w="1186" w:type="dxa"/>
+              <w:t>HU-05</w:t>
+            </w:r>
+          </w:p>
+        </w:tc>
+        <w:tc>
+          <w:tcPr>
+            <w:tcW w:w="4636" w:type="dxa"/>
+          </w:tcPr>
+          <w:p>
+            <w:pPr>
+              <w:spacing w:line="360" w:lineRule="auto"/>
+              <w:rPr>
+                <w:rFonts w:eastAsia="Aptos"/>
+                <w:sz w:val="18"/>
+                <w:szCs w:val="18"/>
+              </w:rPr>
+            </w:pPr>
+            <w:r>
+              <w:rPr>
+                <w:rFonts w:eastAsia="Aptos"/>
+                <w:sz w:val="18"/>
+                <w:szCs w:val="18"/>
+              </w:rPr>
+              <w:t xml:space="preserve">Gestionar administradores clínicos </w:t>
+            </w:r>
+          </w:p>
+        </w:tc>
+        <w:tc>
+          <w:tcPr>
+            <w:tcW w:w="1275" w:type="dxa"/>
           </w:tcPr>
           <w:p>
             <w:pPr>
@@ -1986,49 +1979,49 @@
         </w:tc>
         <w:tc>
           <w:tcPr>
-            <w:tcW w:w="1275" w:type="dxa"/>
-          </w:tcPr>
-          <w:p>
-            <w:pPr>
-              <w:spacing w:line="360" w:lineRule="auto"/>
-              <w:jc w:val="center"/>
-              <w:rPr>
-                <w:rFonts w:eastAsia="Aptos"/>
-                <w:sz w:val="18"/>
-                <w:szCs w:val="18"/>
-              </w:rPr>
-            </w:pPr>
-            <w:r>
-              <w:rPr>
-                <w:rFonts w:eastAsia="Aptos"/>
-                <w:sz w:val="18"/>
-                <w:szCs w:val="18"/>
-              </w:rPr>
-              <w:t>M</w:t>
-            </w:r>
-          </w:p>
-        </w:tc>
-        <w:tc>
-          <w:tcPr>
-            <w:tcW w:w="1843" w:type="dxa"/>
-          </w:tcPr>
-          <w:p>
-            <w:pPr>
-              <w:spacing w:line="360" w:lineRule="auto"/>
-              <w:jc w:val="center"/>
-              <w:rPr>
-                <w:rFonts w:eastAsia="Aptos"/>
-                <w:sz w:val="18"/>
-                <w:szCs w:val="18"/>
-              </w:rPr>
-            </w:pPr>
-            <w:r>
-              <w:rPr>
-                <w:rFonts w:eastAsia="Aptos"/>
-                <w:sz w:val="18"/>
-                <w:szCs w:val="18"/>
-              </w:rPr>
-              <w:t>12</w:t>
+            <w:tcW w:w="993" w:type="dxa"/>
+          </w:tcPr>
+          <w:p>
+            <w:pPr>
+              <w:spacing w:line="360" w:lineRule="auto"/>
+              <w:jc w:val="center"/>
+              <w:rPr>
+                <w:rFonts w:eastAsia="Aptos"/>
+                <w:sz w:val="18"/>
+                <w:szCs w:val="18"/>
+              </w:rPr>
+            </w:pPr>
+            <w:r>
+              <w:rPr>
+                <w:rFonts w:eastAsia="Aptos"/>
+                <w:sz w:val="18"/>
+                <w:szCs w:val="18"/>
+              </w:rPr>
+              <w:t>S</w:t>
+            </w:r>
+          </w:p>
+        </w:tc>
+        <w:tc>
+          <w:tcPr>
+            <w:tcW w:w="1417" w:type="dxa"/>
+          </w:tcPr>
+          <w:p>
+            <w:pPr>
+              <w:spacing w:line="360" w:lineRule="auto"/>
+              <w:jc w:val="center"/>
+              <w:rPr>
+                <w:rFonts w:eastAsia="Aptos"/>
+                <w:sz w:val="18"/>
+                <w:szCs w:val="18"/>
+              </w:rPr>
+            </w:pPr>
+            <w:r>
+              <w:rPr>
+                <w:rFonts w:eastAsia="Aptos"/>
+                <w:sz w:val="18"/>
+                <w:szCs w:val="18"/>
+              </w:rPr>
+              <w:t>10</w:t>
             </w:r>
           </w:p>
         </w:tc>
@@ -2054,36 +2047,36 @@
                 <w:sz w:val="18"/>
                 <w:szCs w:val="18"/>
               </w:rPr>
-              <w:t>HU-05</w:t>
-            </w:r>
-          </w:p>
-        </w:tc>
-        <w:tc>
-          <w:tcPr>
-            <w:tcW w:w="4017" w:type="dxa"/>
-          </w:tcPr>
-          <w:p>
-            <w:pPr>
-              <w:spacing w:line="360" w:lineRule="auto"/>
-              <w:rPr>
-                <w:rFonts w:eastAsia="Aptos"/>
-                <w:sz w:val="18"/>
-                <w:szCs w:val="18"/>
-              </w:rPr>
-            </w:pPr>
-            <w:r>
-              <w:rPr>
-                <w:rFonts w:eastAsia="Aptos"/>
-                <w:sz w:val="18"/>
-                <w:szCs w:val="18"/>
-              </w:rPr>
-              <w:t xml:space="preserve">Gestionar administradores clínicos </w:t>
-            </w:r>
-          </w:p>
-        </w:tc>
-        <w:tc>
-          <w:tcPr>
-            <w:tcW w:w="1186" w:type="dxa"/>
+              <w:t>HU-06</w:t>
+            </w:r>
+          </w:p>
+        </w:tc>
+        <w:tc>
+          <w:tcPr>
+            <w:tcW w:w="4636" w:type="dxa"/>
+          </w:tcPr>
+          <w:p>
+            <w:pPr>
+              <w:spacing w:line="360" w:lineRule="auto"/>
+              <w:rPr>
+                <w:rFonts w:eastAsia="Aptos"/>
+                <w:sz w:val="18"/>
+                <w:szCs w:val="18"/>
+              </w:rPr>
+            </w:pPr>
+            <w:r>
+              <w:rPr>
+                <w:rFonts w:eastAsia="Aptos"/>
+                <w:sz w:val="18"/>
+                <w:szCs w:val="18"/>
+              </w:rPr>
+              <w:t>Gestionar especialidades y consultorios</w:t>
+            </w:r>
+          </w:p>
+        </w:tc>
+        <w:tc>
+          <w:tcPr>
+            <w:tcW w:w="1275" w:type="dxa"/>
           </w:tcPr>
           <w:p>
             <w:pPr>
@@ -2107,49 +2100,49 @@
         </w:tc>
         <w:tc>
           <w:tcPr>
-            <w:tcW w:w="1275" w:type="dxa"/>
-          </w:tcPr>
-          <w:p>
-            <w:pPr>
-              <w:spacing w:line="360" w:lineRule="auto"/>
-              <w:jc w:val="center"/>
-              <w:rPr>
-                <w:rFonts w:eastAsia="Aptos"/>
-                <w:sz w:val="18"/>
-                <w:szCs w:val="18"/>
-              </w:rPr>
-            </w:pPr>
-            <w:r>
-              <w:rPr>
-                <w:rFonts w:eastAsia="Aptos"/>
-                <w:sz w:val="18"/>
-                <w:szCs w:val="18"/>
-              </w:rPr>
-              <w:t>S</w:t>
-            </w:r>
-          </w:p>
-        </w:tc>
-        <w:tc>
-          <w:tcPr>
-            <w:tcW w:w="1843" w:type="dxa"/>
-          </w:tcPr>
-          <w:p>
-            <w:pPr>
-              <w:spacing w:line="360" w:lineRule="auto"/>
-              <w:jc w:val="center"/>
-              <w:rPr>
-                <w:rFonts w:eastAsia="Aptos"/>
-                <w:sz w:val="18"/>
-                <w:szCs w:val="18"/>
-              </w:rPr>
-            </w:pPr>
-            <w:r>
-              <w:rPr>
-                <w:rFonts w:eastAsia="Aptos"/>
-                <w:sz w:val="18"/>
-                <w:szCs w:val="18"/>
-              </w:rPr>
-              <w:t>10</w:t>
+            <w:tcW w:w="993" w:type="dxa"/>
+          </w:tcPr>
+          <w:p>
+            <w:pPr>
+              <w:spacing w:line="360" w:lineRule="auto"/>
+              <w:jc w:val="center"/>
+              <w:rPr>
+                <w:rFonts w:eastAsia="Aptos"/>
+                <w:sz w:val="18"/>
+                <w:szCs w:val="18"/>
+              </w:rPr>
+            </w:pPr>
+            <w:r>
+              <w:rPr>
+                <w:rFonts w:eastAsia="Aptos"/>
+                <w:sz w:val="18"/>
+                <w:szCs w:val="18"/>
+              </w:rPr>
+              <w:t>M</w:t>
+            </w:r>
+          </w:p>
+        </w:tc>
+        <w:tc>
+          <w:tcPr>
+            <w:tcW w:w="1417" w:type="dxa"/>
+          </w:tcPr>
+          <w:p>
+            <w:pPr>
+              <w:spacing w:line="360" w:lineRule="auto"/>
+              <w:jc w:val="center"/>
+              <w:rPr>
+                <w:rFonts w:eastAsia="Aptos"/>
+                <w:sz w:val="18"/>
+                <w:szCs w:val="18"/>
+              </w:rPr>
+            </w:pPr>
+            <w:r>
+              <w:rPr>
+                <w:rFonts w:eastAsia="Aptos"/>
+                <w:sz w:val="18"/>
+                <w:szCs w:val="18"/>
+              </w:rPr>
+              <w:t>12</w:t>
             </w:r>
           </w:p>
         </w:tc>
@@ -2175,36 +2168,36 @@
                 <w:sz w:val="18"/>
                 <w:szCs w:val="18"/>
               </w:rPr>
-              <w:t>HU-06</w:t>
-            </w:r>
-          </w:p>
-        </w:tc>
-        <w:tc>
-          <w:tcPr>
-            <w:tcW w:w="4017" w:type="dxa"/>
-          </w:tcPr>
-          <w:p>
-            <w:pPr>
-              <w:spacing w:line="360" w:lineRule="auto"/>
-              <w:rPr>
-                <w:rFonts w:eastAsia="Aptos"/>
-                <w:sz w:val="18"/>
-                <w:szCs w:val="18"/>
-              </w:rPr>
-            </w:pPr>
-            <w:r>
-              <w:rPr>
-                <w:rFonts w:eastAsia="Aptos"/>
-                <w:sz w:val="18"/>
-                <w:szCs w:val="18"/>
-              </w:rPr>
-              <w:t>Gestionar especialidades y consultorios</w:t>
-            </w:r>
-          </w:p>
-        </w:tc>
-        <w:tc>
-          <w:tcPr>
-            <w:tcW w:w="1186" w:type="dxa"/>
+              <w:t>HU-07</w:t>
+            </w:r>
+          </w:p>
+        </w:tc>
+        <w:tc>
+          <w:tcPr>
+            <w:tcW w:w="4636" w:type="dxa"/>
+          </w:tcPr>
+          <w:p>
+            <w:pPr>
+              <w:spacing w:line="360" w:lineRule="auto"/>
+              <w:rPr>
+                <w:rFonts w:eastAsia="Aptos"/>
+                <w:sz w:val="18"/>
+                <w:szCs w:val="18"/>
+              </w:rPr>
+            </w:pPr>
+            <w:r>
+              <w:rPr>
+                <w:rFonts w:eastAsia="Aptos"/>
+                <w:sz w:val="18"/>
+                <w:szCs w:val="18"/>
+              </w:rPr>
+              <w:t xml:space="preserve">Gestionar bloqueos de agenda </w:t>
+            </w:r>
+          </w:p>
+        </w:tc>
+        <w:tc>
+          <w:tcPr>
+            <w:tcW w:w="1275" w:type="dxa"/>
           </w:tcPr>
           <w:p>
             <w:pPr>
@@ -2228,49 +2221,49 @@
         </w:tc>
         <w:tc>
           <w:tcPr>
-            <w:tcW w:w="1275" w:type="dxa"/>
-          </w:tcPr>
-          <w:p>
-            <w:pPr>
-              <w:spacing w:line="360" w:lineRule="auto"/>
-              <w:jc w:val="center"/>
-              <w:rPr>
-                <w:rFonts w:eastAsia="Aptos"/>
-                <w:sz w:val="18"/>
-                <w:szCs w:val="18"/>
-              </w:rPr>
-            </w:pPr>
-            <w:r>
-              <w:rPr>
-                <w:rFonts w:eastAsia="Aptos"/>
-                <w:sz w:val="18"/>
-                <w:szCs w:val="18"/>
-              </w:rPr>
-              <w:t>M</w:t>
-            </w:r>
-          </w:p>
-        </w:tc>
-        <w:tc>
-          <w:tcPr>
-            <w:tcW w:w="1843" w:type="dxa"/>
-          </w:tcPr>
-          <w:p>
-            <w:pPr>
-              <w:spacing w:line="360" w:lineRule="auto"/>
-              <w:jc w:val="center"/>
-              <w:rPr>
-                <w:rFonts w:eastAsia="Aptos"/>
-                <w:sz w:val="18"/>
-                <w:szCs w:val="18"/>
-              </w:rPr>
-            </w:pPr>
-            <w:r>
-              <w:rPr>
-                <w:rFonts w:eastAsia="Aptos"/>
-                <w:sz w:val="18"/>
-                <w:szCs w:val="18"/>
-              </w:rPr>
-              <w:t>12</w:t>
+            <w:tcW w:w="993" w:type="dxa"/>
+          </w:tcPr>
+          <w:p>
+            <w:pPr>
+              <w:spacing w:line="360" w:lineRule="auto"/>
+              <w:jc w:val="center"/>
+              <w:rPr>
+                <w:rFonts w:eastAsia="Aptos"/>
+                <w:sz w:val="18"/>
+                <w:szCs w:val="18"/>
+              </w:rPr>
+            </w:pPr>
+            <w:r>
+              <w:rPr>
+                <w:rFonts w:eastAsia="Aptos"/>
+                <w:sz w:val="18"/>
+                <w:szCs w:val="18"/>
+              </w:rPr>
+              <w:t>XL</w:t>
+            </w:r>
+          </w:p>
+        </w:tc>
+        <w:tc>
+          <w:tcPr>
+            <w:tcW w:w="1417" w:type="dxa"/>
+          </w:tcPr>
+          <w:p>
+            <w:pPr>
+              <w:spacing w:line="360" w:lineRule="auto"/>
+              <w:jc w:val="center"/>
+              <w:rPr>
+                <w:rFonts w:eastAsia="Aptos"/>
+                <w:sz w:val="18"/>
+                <w:szCs w:val="18"/>
+              </w:rPr>
+            </w:pPr>
+            <w:r>
+              <w:rPr>
+                <w:rFonts w:eastAsia="Aptos"/>
+                <w:sz w:val="18"/>
+                <w:szCs w:val="18"/>
+              </w:rPr>
+              <w:t>25</w:t>
             </w:r>
           </w:p>
         </w:tc>
@@ -2296,36 +2289,36 @@
                 <w:sz w:val="18"/>
                 <w:szCs w:val="18"/>
               </w:rPr>
-              <w:t>HU-07</w:t>
-            </w:r>
-          </w:p>
-        </w:tc>
-        <w:tc>
-          <w:tcPr>
-            <w:tcW w:w="4017" w:type="dxa"/>
-          </w:tcPr>
-          <w:p>
-            <w:pPr>
-              <w:spacing w:line="360" w:lineRule="auto"/>
-              <w:rPr>
-                <w:rFonts w:eastAsia="Aptos"/>
-                <w:sz w:val="18"/>
-                <w:szCs w:val="18"/>
-              </w:rPr>
-            </w:pPr>
-            <w:r>
-              <w:rPr>
-                <w:rFonts w:eastAsia="Aptos"/>
-                <w:sz w:val="18"/>
-                <w:szCs w:val="18"/>
-              </w:rPr>
-              <w:t xml:space="preserve">Gestionar bloqueos de agenda </w:t>
-            </w:r>
-          </w:p>
-        </w:tc>
-        <w:tc>
-          <w:tcPr>
-            <w:tcW w:w="1186" w:type="dxa"/>
+              <w:t>HU-08</w:t>
+            </w:r>
+          </w:p>
+        </w:tc>
+        <w:tc>
+          <w:tcPr>
+            <w:tcW w:w="4636" w:type="dxa"/>
+          </w:tcPr>
+          <w:p>
+            <w:pPr>
+              <w:spacing w:line="360" w:lineRule="auto"/>
+              <w:rPr>
+                <w:rFonts w:eastAsia="Aptos"/>
+                <w:sz w:val="18"/>
+                <w:szCs w:val="18"/>
+              </w:rPr>
+            </w:pPr>
+            <w:r>
+              <w:rPr>
+                <w:rFonts w:eastAsia="Aptos"/>
+                <w:sz w:val="18"/>
+                <w:szCs w:val="18"/>
+              </w:rPr>
+              <w:t>Gestionar citas</w:t>
+            </w:r>
+          </w:p>
+        </w:tc>
+        <w:tc>
+          <w:tcPr>
+            <w:tcW w:w="1275" w:type="dxa"/>
           </w:tcPr>
           <w:p>
             <w:pPr>
@@ -2349,7 +2342,7 @@
         </w:tc>
         <w:tc>
           <w:tcPr>
-            <w:tcW w:w="1275" w:type="dxa"/>
+            <w:tcW w:w="993" w:type="dxa"/>
           </w:tcPr>
           <w:p>
             <w:pPr>
@@ -2373,7 +2366,7 @@
         </w:tc>
         <w:tc>
           <w:tcPr>
-            <w:tcW w:w="1843" w:type="dxa"/>
+            <w:tcW w:w="1417" w:type="dxa"/>
           </w:tcPr>
           <w:p>
             <w:pPr>
@@ -2417,36 +2410,36 @@
                 <w:sz w:val="18"/>
                 <w:szCs w:val="18"/>
               </w:rPr>
-              <w:t>HU-08</w:t>
-            </w:r>
-          </w:p>
-        </w:tc>
-        <w:tc>
-          <w:tcPr>
-            <w:tcW w:w="4017" w:type="dxa"/>
-          </w:tcPr>
-          <w:p>
-            <w:pPr>
-              <w:spacing w:line="360" w:lineRule="auto"/>
-              <w:rPr>
-                <w:rFonts w:eastAsia="Aptos"/>
-                <w:sz w:val="18"/>
-                <w:szCs w:val="18"/>
-              </w:rPr>
-            </w:pPr>
-            <w:r>
-              <w:rPr>
-                <w:rFonts w:eastAsia="Aptos"/>
-                <w:sz w:val="18"/>
-                <w:szCs w:val="18"/>
-              </w:rPr>
-              <w:t>Gestionar citas</w:t>
-            </w:r>
-          </w:p>
-        </w:tc>
-        <w:tc>
-          <w:tcPr>
-            <w:tcW w:w="1186" w:type="dxa"/>
+              <w:t>HU-09</w:t>
+            </w:r>
+          </w:p>
+        </w:tc>
+        <w:tc>
+          <w:tcPr>
+            <w:tcW w:w="4636" w:type="dxa"/>
+          </w:tcPr>
+          <w:p>
+            <w:pPr>
+              <w:spacing w:line="360" w:lineRule="auto"/>
+              <w:rPr>
+                <w:rFonts w:eastAsia="Aptos"/>
+                <w:sz w:val="18"/>
+                <w:szCs w:val="18"/>
+              </w:rPr>
+            </w:pPr>
+            <w:r>
+              <w:rPr>
+                <w:rFonts w:eastAsia="Aptos"/>
+                <w:sz w:val="18"/>
+                <w:szCs w:val="18"/>
+              </w:rPr>
+              <w:t>Confirmar cita desde la aplicación web o WhatsApp</w:t>
+            </w:r>
+          </w:p>
+        </w:tc>
+        <w:tc>
+          <w:tcPr>
+            <w:tcW w:w="1275" w:type="dxa"/>
           </w:tcPr>
           <w:p>
             <w:pPr>
@@ -2470,49 +2463,49 @@
         </w:tc>
         <w:tc>
           <w:tcPr>
-            <w:tcW w:w="1275" w:type="dxa"/>
-          </w:tcPr>
-          <w:p>
-            <w:pPr>
-              <w:spacing w:line="360" w:lineRule="auto"/>
-              <w:jc w:val="center"/>
-              <w:rPr>
-                <w:rFonts w:eastAsia="Aptos"/>
-                <w:sz w:val="18"/>
-                <w:szCs w:val="18"/>
-              </w:rPr>
-            </w:pPr>
-            <w:r>
-              <w:rPr>
-                <w:rFonts w:eastAsia="Aptos"/>
-                <w:sz w:val="18"/>
-                <w:szCs w:val="18"/>
-              </w:rPr>
-              <w:t>XL</w:t>
-            </w:r>
-          </w:p>
-        </w:tc>
-        <w:tc>
-          <w:tcPr>
-            <w:tcW w:w="1843" w:type="dxa"/>
-          </w:tcPr>
-          <w:p>
-            <w:pPr>
-              <w:spacing w:line="360" w:lineRule="auto"/>
-              <w:jc w:val="center"/>
-              <w:rPr>
-                <w:rFonts w:eastAsia="Aptos"/>
-                <w:sz w:val="18"/>
-                <w:szCs w:val="18"/>
-              </w:rPr>
-            </w:pPr>
-            <w:r>
-              <w:rPr>
-                <w:rFonts w:eastAsia="Aptos"/>
-                <w:sz w:val="18"/>
-                <w:szCs w:val="18"/>
-              </w:rPr>
-              <w:t>25</w:t>
+            <w:tcW w:w="993" w:type="dxa"/>
+          </w:tcPr>
+          <w:p>
+            <w:pPr>
+              <w:spacing w:line="360" w:lineRule="auto"/>
+              <w:jc w:val="center"/>
+              <w:rPr>
+                <w:rFonts w:eastAsia="Aptos"/>
+                <w:sz w:val="18"/>
+                <w:szCs w:val="18"/>
+              </w:rPr>
+            </w:pPr>
+            <w:r>
+              <w:rPr>
+                <w:rFonts w:eastAsia="Aptos"/>
+                <w:sz w:val="18"/>
+                <w:szCs w:val="18"/>
+              </w:rPr>
+              <w:t>S</w:t>
+            </w:r>
+          </w:p>
+        </w:tc>
+        <w:tc>
+          <w:tcPr>
+            <w:tcW w:w="1417" w:type="dxa"/>
+          </w:tcPr>
+          <w:p>
+            <w:pPr>
+              <w:spacing w:line="360" w:lineRule="auto"/>
+              <w:jc w:val="center"/>
+              <w:rPr>
+                <w:rFonts w:eastAsia="Aptos"/>
+                <w:sz w:val="18"/>
+                <w:szCs w:val="18"/>
+              </w:rPr>
+            </w:pPr>
+            <w:r>
+              <w:rPr>
+                <w:rFonts w:eastAsia="Aptos"/>
+                <w:sz w:val="18"/>
+                <w:szCs w:val="18"/>
+              </w:rPr>
+              <w:t>5</w:t>
             </w:r>
           </w:p>
         </w:tc>
@@ -2538,36 +2531,36 @@
                 <w:sz w:val="18"/>
                 <w:szCs w:val="18"/>
               </w:rPr>
-              <w:t>HU-09</w:t>
-            </w:r>
-          </w:p>
-        </w:tc>
-        <w:tc>
-          <w:tcPr>
-            <w:tcW w:w="4017" w:type="dxa"/>
-          </w:tcPr>
-          <w:p>
-            <w:pPr>
-              <w:spacing w:line="360" w:lineRule="auto"/>
-              <w:rPr>
-                <w:rFonts w:eastAsia="Aptos"/>
-                <w:sz w:val="18"/>
-                <w:szCs w:val="18"/>
-              </w:rPr>
-            </w:pPr>
-            <w:r>
-              <w:rPr>
-                <w:rFonts w:eastAsia="Aptos"/>
-                <w:sz w:val="18"/>
-                <w:szCs w:val="18"/>
-              </w:rPr>
-              <w:t>Confirmar cita desde la aplicación web o WhatsApp</w:t>
-            </w:r>
-          </w:p>
-        </w:tc>
-        <w:tc>
-          <w:tcPr>
-            <w:tcW w:w="1186" w:type="dxa"/>
+              <w:t>HU-10</w:t>
+            </w:r>
+          </w:p>
+        </w:tc>
+        <w:tc>
+          <w:tcPr>
+            <w:tcW w:w="4636" w:type="dxa"/>
+          </w:tcPr>
+          <w:p>
+            <w:pPr>
+              <w:spacing w:line="360" w:lineRule="auto"/>
+              <w:rPr>
+                <w:rFonts w:eastAsia="Aptos"/>
+                <w:sz w:val="18"/>
+                <w:szCs w:val="18"/>
+              </w:rPr>
+            </w:pPr>
+            <w:r>
+              <w:rPr>
+                <w:rFonts w:eastAsia="Aptos"/>
+                <w:sz w:val="18"/>
+                <w:szCs w:val="18"/>
+              </w:rPr>
+              <w:t xml:space="preserve">Visualizar agenda </w:t>
+            </w:r>
+          </w:p>
+        </w:tc>
+        <w:tc>
+          <w:tcPr>
+            <w:tcW w:w="1275" w:type="dxa"/>
           </w:tcPr>
           <w:p>
             <w:pPr>
@@ -2591,7 +2584,7 @@
         </w:tc>
         <w:tc>
           <w:tcPr>
-            <w:tcW w:w="1275" w:type="dxa"/>
+            <w:tcW w:w="993" w:type="dxa"/>
           </w:tcPr>
           <w:p>
             <w:pPr>
@@ -2615,25 +2608,25 @@
         </w:tc>
         <w:tc>
           <w:tcPr>
-            <w:tcW w:w="1843" w:type="dxa"/>
-          </w:tcPr>
-          <w:p>
-            <w:pPr>
-              <w:spacing w:line="360" w:lineRule="auto"/>
-              <w:jc w:val="center"/>
-              <w:rPr>
-                <w:rFonts w:eastAsia="Aptos"/>
-                <w:sz w:val="18"/>
-                <w:szCs w:val="18"/>
-              </w:rPr>
-            </w:pPr>
-            <w:r>
-              <w:rPr>
-                <w:rFonts w:eastAsia="Aptos"/>
-                <w:sz w:val="18"/>
-                <w:szCs w:val="18"/>
-              </w:rPr>
-              <w:t>5</w:t>
+            <w:tcW w:w="1417" w:type="dxa"/>
+          </w:tcPr>
+          <w:p>
+            <w:pPr>
+              <w:spacing w:line="360" w:lineRule="auto"/>
+              <w:jc w:val="center"/>
+              <w:rPr>
+                <w:rFonts w:eastAsia="Aptos"/>
+                <w:sz w:val="18"/>
+                <w:szCs w:val="18"/>
+              </w:rPr>
+            </w:pPr>
+            <w:r>
+              <w:rPr>
+                <w:rFonts w:eastAsia="Aptos"/>
+                <w:sz w:val="18"/>
+                <w:szCs w:val="18"/>
+              </w:rPr>
+              <w:t>8</w:t>
             </w:r>
           </w:p>
         </w:tc>
@@ -2659,36 +2652,36 @@
                 <w:sz w:val="18"/>
                 <w:szCs w:val="18"/>
               </w:rPr>
-              <w:t>HU-10</w:t>
-            </w:r>
-          </w:p>
-        </w:tc>
-        <w:tc>
-          <w:tcPr>
-            <w:tcW w:w="4017" w:type="dxa"/>
-          </w:tcPr>
-          <w:p>
-            <w:pPr>
-              <w:spacing w:line="360" w:lineRule="auto"/>
-              <w:rPr>
-                <w:rFonts w:eastAsia="Aptos"/>
-                <w:sz w:val="18"/>
-                <w:szCs w:val="18"/>
-              </w:rPr>
-            </w:pPr>
-            <w:r>
-              <w:rPr>
-                <w:rFonts w:eastAsia="Aptos"/>
-                <w:sz w:val="18"/>
-                <w:szCs w:val="18"/>
-              </w:rPr>
-              <w:t xml:space="preserve">Visualizar agenda </w:t>
-            </w:r>
-          </w:p>
-        </w:tc>
-        <w:tc>
-          <w:tcPr>
-            <w:tcW w:w="1186" w:type="dxa"/>
+              <w:t>HU-11</w:t>
+            </w:r>
+          </w:p>
+        </w:tc>
+        <w:tc>
+          <w:tcPr>
+            <w:tcW w:w="4636" w:type="dxa"/>
+          </w:tcPr>
+          <w:p>
+            <w:pPr>
+              <w:spacing w:line="360" w:lineRule="auto"/>
+              <w:rPr>
+                <w:rFonts w:eastAsia="Aptos"/>
+                <w:sz w:val="18"/>
+                <w:szCs w:val="18"/>
+              </w:rPr>
+            </w:pPr>
+            <w:r>
+              <w:rPr>
+                <w:rFonts w:eastAsia="Aptos"/>
+                <w:sz w:val="18"/>
+                <w:szCs w:val="18"/>
+              </w:rPr>
+              <w:t>Registrar y consultar fichas médicas</w:t>
+            </w:r>
+          </w:p>
+        </w:tc>
+        <w:tc>
+          <w:tcPr>
+            <w:tcW w:w="1275" w:type="dxa"/>
           </w:tcPr>
           <w:p>
             <w:pPr>
@@ -2712,7 +2705,7 @@
         </w:tc>
         <w:tc>
           <w:tcPr>
-            <w:tcW w:w="1275" w:type="dxa"/>
+            <w:tcW w:w="993" w:type="dxa"/>
           </w:tcPr>
           <w:p>
             <w:pPr>
@@ -2736,25 +2729,25 @@
         </w:tc>
         <w:tc>
           <w:tcPr>
-            <w:tcW w:w="1843" w:type="dxa"/>
-          </w:tcPr>
-          <w:p>
-            <w:pPr>
-              <w:spacing w:line="360" w:lineRule="auto"/>
-              <w:jc w:val="center"/>
-              <w:rPr>
-                <w:rFonts w:eastAsia="Aptos"/>
-                <w:sz w:val="18"/>
-                <w:szCs w:val="18"/>
-              </w:rPr>
-            </w:pPr>
-            <w:r>
-              <w:rPr>
-                <w:rFonts w:eastAsia="Aptos"/>
-                <w:sz w:val="18"/>
-                <w:szCs w:val="18"/>
-              </w:rPr>
-              <w:t>8</w:t>
+            <w:tcW w:w="1417" w:type="dxa"/>
+          </w:tcPr>
+          <w:p>
+            <w:pPr>
+              <w:spacing w:line="360" w:lineRule="auto"/>
+              <w:jc w:val="center"/>
+              <w:rPr>
+                <w:rFonts w:eastAsia="Aptos"/>
+                <w:sz w:val="18"/>
+                <w:szCs w:val="18"/>
+              </w:rPr>
+            </w:pPr>
+            <w:r>
+              <w:rPr>
+                <w:rFonts w:eastAsia="Aptos"/>
+                <w:sz w:val="18"/>
+                <w:szCs w:val="18"/>
+              </w:rPr>
+              <w:t>10</w:t>
             </w:r>
           </w:p>
         </w:tc>
@@ -2780,54 +2773,30 @@
                 <w:sz w:val="18"/>
                 <w:szCs w:val="18"/>
               </w:rPr>
-              <w:t>HU-11</w:t>
-            </w:r>
-          </w:p>
-        </w:tc>
-        <w:tc>
-          <w:tcPr>
-            <w:tcW w:w="4017" w:type="dxa"/>
-          </w:tcPr>
-          <w:p>
-            <w:pPr>
-              <w:spacing w:line="360" w:lineRule="auto"/>
-              <w:rPr>
-                <w:rFonts w:eastAsia="Aptos"/>
-                <w:sz w:val="18"/>
-                <w:szCs w:val="18"/>
-              </w:rPr>
-            </w:pPr>
-            <w:r>
-              <w:rPr>
-                <w:rFonts w:eastAsia="Aptos"/>
-                <w:sz w:val="18"/>
-                <w:szCs w:val="18"/>
-              </w:rPr>
-              <w:t>Registrar y consultar fichas médicas</w:t>
-            </w:r>
-          </w:p>
-        </w:tc>
-        <w:tc>
-          <w:tcPr>
-            <w:tcW w:w="1186" w:type="dxa"/>
-          </w:tcPr>
-          <w:p>
-            <w:pPr>
-              <w:spacing w:line="360" w:lineRule="auto"/>
-              <w:jc w:val="center"/>
-              <w:rPr>
-                <w:rFonts w:eastAsia="Aptos"/>
-                <w:sz w:val="18"/>
-                <w:szCs w:val="18"/>
-              </w:rPr>
-            </w:pPr>
-            <w:r>
-              <w:rPr>
-                <w:rFonts w:eastAsia="Aptos"/>
-                <w:sz w:val="18"/>
-                <w:szCs w:val="18"/>
-              </w:rPr>
-              <w:t>Alta</w:t>
+              <w:t>HU-12</w:t>
+            </w:r>
+          </w:p>
+        </w:tc>
+        <w:tc>
+          <w:tcPr>
+            <w:tcW w:w="4636" w:type="dxa"/>
+          </w:tcPr>
+          <w:p>
+            <w:pPr>
+              <w:spacing w:line="360" w:lineRule="auto"/>
+              <w:rPr>
+                <w:rFonts w:eastAsia="Aptos"/>
+                <w:sz w:val="18"/>
+                <w:szCs w:val="18"/>
+              </w:rPr>
+            </w:pPr>
+            <w:r>
+              <w:rPr>
+                <w:rFonts w:eastAsia="Aptos"/>
+                <w:sz w:val="18"/>
+                <w:szCs w:val="18"/>
+              </w:rPr>
+              <w:t>Consultar historial de citas</w:t>
             </w:r>
           </w:p>
         </w:tc>
@@ -2851,31 +2820,63 @@
                 <w:sz w:val="18"/>
                 <w:szCs w:val="18"/>
               </w:rPr>
+              <w:t>Media</w:t>
+            </w:r>
+          </w:p>
+        </w:tc>
+        <w:tc>
+          <w:tcPr>
+            <w:tcW w:w="993" w:type="dxa"/>
+          </w:tcPr>
+          <w:p>
+            <w:pPr>
+              <w:spacing w:line="360" w:lineRule="auto"/>
+              <w:jc w:val="center"/>
+              <w:rPr>
+                <w:rFonts w:eastAsia="Aptos"/>
+                <w:sz w:val="18"/>
+                <w:szCs w:val="18"/>
+              </w:rPr>
+            </w:pPr>
+            <w:r>
+              <w:rPr>
+                <w:rFonts w:eastAsia="Aptos"/>
+                <w:sz w:val="18"/>
+                <w:szCs w:val="18"/>
+              </w:rPr>
+              <w:t>X</w:t>
+            </w:r>
+            <w:r>
+              <w:rPr>
+                <w:rFonts w:eastAsia="Aptos"/>
+                <w:sz w:val="18"/>
+                <w:szCs w:val="18"/>
+              </w:rPr>
               <w:t>S</w:t>
             </w:r>
           </w:p>
         </w:tc>
         <w:tc>
           <w:tcPr>
-            <w:tcW w:w="1843" w:type="dxa"/>
-          </w:tcPr>
-          <w:p>
-            <w:pPr>
-              <w:spacing w:line="360" w:lineRule="auto"/>
-              <w:jc w:val="center"/>
-              <w:rPr>
-                <w:rFonts w:eastAsia="Aptos"/>
-                <w:sz w:val="18"/>
-                <w:szCs w:val="18"/>
-              </w:rPr>
-            </w:pPr>
-            <w:r>
-              <w:rPr>
-                <w:rFonts w:eastAsia="Aptos"/>
-                <w:sz w:val="18"/>
-                <w:szCs w:val="18"/>
-              </w:rPr>
-              <w:t>10</w:t>
+            <w:tcW w:w="1417" w:type="dxa"/>
+          </w:tcPr>
+          <w:p>
+            <w:pPr>
+              <w:spacing w:line="360" w:lineRule="auto"/>
+              <w:jc w:val="center"/>
+              <w:rPr>
+                <w:rFonts w:eastAsia="Aptos"/>
+                <w:sz w:val="18"/>
+                <w:szCs w:val="18"/>
+              </w:rPr>
+            </w:pPr>
+            <w:r>
+              <w:rPr>
+                <w:rFonts w:eastAsia="Aptos"/>
+                <w:sz w:val="18"/>
+                <w:szCs w:val="18"/>
+              </w:rPr>
+              <w:t>5</w:t>
             </w:r>
           </w:p>
         </w:tc>
@@ -2901,36 +2902,36 @@
                 <w:sz w:val="18"/>
                 <w:szCs w:val="18"/>
               </w:rPr>
-              <w:t>HU-12</w:t>
-            </w:r>
-          </w:p>
-        </w:tc>
-        <w:tc>
-          <w:tcPr>
-            <w:tcW w:w="4017" w:type="dxa"/>
-          </w:tcPr>
-          <w:p>
-            <w:pPr>
-              <w:spacing w:line="360" w:lineRule="auto"/>
-              <w:rPr>
-                <w:rFonts w:eastAsia="Aptos"/>
-                <w:sz w:val="18"/>
-                <w:szCs w:val="18"/>
-              </w:rPr>
-            </w:pPr>
-            <w:r>
-              <w:rPr>
-                <w:rFonts w:eastAsia="Aptos"/>
-                <w:sz w:val="18"/>
-                <w:szCs w:val="18"/>
-              </w:rPr>
-              <w:t>Consultar historial de citas</w:t>
-            </w:r>
-          </w:p>
-        </w:tc>
-        <w:tc>
-          <w:tcPr>
-            <w:tcW w:w="1186" w:type="dxa"/>
+              <w:t>HU-13</w:t>
+            </w:r>
+          </w:p>
+        </w:tc>
+        <w:tc>
+          <w:tcPr>
+            <w:tcW w:w="4636" w:type="dxa"/>
+          </w:tcPr>
+          <w:p>
+            <w:pPr>
+              <w:spacing w:line="360" w:lineRule="auto"/>
+              <w:rPr>
+                <w:rFonts w:eastAsia="Aptos"/>
+                <w:sz w:val="18"/>
+                <w:szCs w:val="18"/>
+              </w:rPr>
+            </w:pPr>
+            <w:r>
+              <w:rPr>
+                <w:rFonts w:eastAsia="Aptos"/>
+                <w:sz w:val="18"/>
+                <w:szCs w:val="18"/>
+              </w:rPr>
+              <w:t>Ver perfiles de odontólogos</w:t>
+            </w:r>
+          </w:p>
+        </w:tc>
+        <w:tc>
+          <w:tcPr>
+            <w:tcW w:w="1275" w:type="dxa"/>
           </w:tcPr>
           <w:p>
             <w:pPr>
@@ -2954,57 +2955,49 @@
         </w:tc>
         <w:tc>
           <w:tcPr>
-            <w:tcW w:w="1275" w:type="dxa"/>
-          </w:tcPr>
-          <w:p>
-            <w:pPr>
-              <w:spacing w:line="360" w:lineRule="auto"/>
-              <w:jc w:val="center"/>
-              <w:rPr>
-                <w:rFonts w:eastAsia="Aptos"/>
-                <w:sz w:val="18"/>
-                <w:szCs w:val="18"/>
-              </w:rPr>
-            </w:pPr>
-            <w:r>
-              <w:rPr>
-                <w:rFonts w:eastAsia="Aptos"/>
-                <w:sz w:val="18"/>
-                <w:szCs w:val="18"/>
-              </w:rPr>
-              <w:t>X</w:t>
-            </w:r>
-            <w:r>
-              <w:rPr>
-                <w:rFonts w:eastAsia="Aptos"/>
-                <w:sz w:val="18"/>
-                <w:szCs w:val="18"/>
-              </w:rPr>
-              <w:t>S</w:t>
-            </w:r>
-          </w:p>
-        </w:tc>
-        <w:tc>
-          <w:tcPr>
-            <w:tcW w:w="1843" w:type="dxa"/>
-          </w:tcPr>
-          <w:p>
-            <w:pPr>
-              <w:spacing w:line="360" w:lineRule="auto"/>
-              <w:jc w:val="center"/>
-              <w:rPr>
-                <w:rFonts w:eastAsia="Aptos"/>
-                <w:sz w:val="18"/>
-                <w:szCs w:val="18"/>
-              </w:rPr>
-            </w:pPr>
-            <w:r>
-              <w:rPr>
-                <w:rFonts w:eastAsia="Aptos"/>
-                <w:sz w:val="18"/>
-                <w:szCs w:val="18"/>
-              </w:rPr>
-              <w:t>5</w:t>
+            <w:tcW w:w="993" w:type="dxa"/>
+          </w:tcPr>
+          <w:p>
+            <w:pPr>
+              <w:spacing w:line="360" w:lineRule="auto"/>
+              <w:jc w:val="center"/>
+              <w:rPr>
+                <w:rFonts w:eastAsia="Aptos"/>
+                <w:sz w:val="18"/>
+                <w:szCs w:val="18"/>
+              </w:rPr>
+            </w:pPr>
+            <w:r>
+              <w:rPr>
+                <w:rFonts w:eastAsia="Aptos"/>
+                <w:sz w:val="18"/>
+                <w:szCs w:val="18"/>
+              </w:rPr>
+              <w:t>XS</w:t>
+            </w:r>
+          </w:p>
+        </w:tc>
+        <w:tc>
+          <w:tcPr>
+            <w:tcW w:w="1417" w:type="dxa"/>
+          </w:tcPr>
+          <w:p>
+            <w:pPr>
+              <w:spacing w:line="360" w:lineRule="auto"/>
+              <w:jc w:val="center"/>
+              <w:rPr>
+                <w:rFonts w:eastAsia="Aptos"/>
+                <w:sz w:val="18"/>
+                <w:szCs w:val="18"/>
+              </w:rPr>
+            </w:pPr>
+            <w:r>
+              <w:rPr>
+                <w:rFonts w:eastAsia="Aptos"/>
+                <w:sz w:val="18"/>
+                <w:szCs w:val="18"/>
+              </w:rPr>
+              <w:t>3</w:t>
             </w:r>
           </w:p>
         </w:tc>
@@ -3030,36 +3023,36 @@
                 <w:sz w:val="18"/>
                 <w:szCs w:val="18"/>
               </w:rPr>
-              <w:t>HU-13</w:t>
-            </w:r>
-          </w:p>
-        </w:tc>
-        <w:tc>
-          <w:tcPr>
-            <w:tcW w:w="4017" w:type="dxa"/>
-          </w:tcPr>
-          <w:p>
-            <w:pPr>
-              <w:spacing w:line="360" w:lineRule="auto"/>
-              <w:rPr>
-                <w:rFonts w:eastAsia="Aptos"/>
-                <w:sz w:val="18"/>
-                <w:szCs w:val="18"/>
-              </w:rPr>
-            </w:pPr>
-            <w:r>
-              <w:rPr>
-                <w:rFonts w:eastAsia="Aptos"/>
-                <w:sz w:val="18"/>
-                <w:szCs w:val="18"/>
-              </w:rPr>
-              <w:t>Ver perfiles de odontólogos</w:t>
-            </w:r>
-          </w:p>
-        </w:tc>
-        <w:tc>
-          <w:tcPr>
-            <w:tcW w:w="1186" w:type="dxa"/>
+              <w:t>HU-14</w:t>
+            </w:r>
+          </w:p>
+        </w:tc>
+        <w:tc>
+          <w:tcPr>
+            <w:tcW w:w="4636" w:type="dxa"/>
+          </w:tcPr>
+          <w:p>
+            <w:pPr>
+              <w:spacing w:line="360" w:lineRule="auto"/>
+              <w:rPr>
+                <w:rFonts w:eastAsia="Aptos"/>
+                <w:sz w:val="18"/>
+                <w:szCs w:val="18"/>
+              </w:rPr>
+            </w:pPr>
+            <w:r>
+              <w:rPr>
+                <w:rFonts w:eastAsia="Aptos"/>
+                <w:sz w:val="18"/>
+                <w:szCs w:val="18"/>
+              </w:rPr>
+              <w:t>Visualizar estadísticas por rol</w:t>
+            </w:r>
+          </w:p>
+        </w:tc>
+        <w:tc>
+          <w:tcPr>
+            <w:tcW w:w="1275" w:type="dxa"/>
           </w:tcPr>
           <w:p>
             <w:pPr>
@@ -3083,49 +3076,49 @@
         </w:tc>
         <w:tc>
           <w:tcPr>
-            <w:tcW w:w="1275" w:type="dxa"/>
-          </w:tcPr>
-          <w:p>
-            <w:pPr>
-              <w:spacing w:line="360" w:lineRule="auto"/>
-              <w:jc w:val="center"/>
-              <w:rPr>
-                <w:rFonts w:eastAsia="Aptos"/>
-                <w:sz w:val="18"/>
-                <w:szCs w:val="18"/>
-              </w:rPr>
-            </w:pPr>
-            <w:r>
-              <w:rPr>
-                <w:rFonts w:eastAsia="Aptos"/>
-                <w:sz w:val="18"/>
-                <w:szCs w:val="18"/>
-              </w:rPr>
-              <w:t>XS</w:t>
-            </w:r>
-          </w:p>
-        </w:tc>
-        <w:tc>
-          <w:tcPr>
-            <w:tcW w:w="1843" w:type="dxa"/>
-          </w:tcPr>
-          <w:p>
-            <w:pPr>
-              <w:spacing w:line="360" w:lineRule="auto"/>
-              <w:jc w:val="center"/>
-              <w:rPr>
-                <w:rFonts w:eastAsia="Aptos"/>
-                <w:sz w:val="18"/>
-                <w:szCs w:val="18"/>
-              </w:rPr>
-            </w:pPr>
-            <w:r>
-              <w:rPr>
-                <w:rFonts w:eastAsia="Aptos"/>
-                <w:sz w:val="18"/>
-                <w:szCs w:val="18"/>
-              </w:rPr>
-              <w:t>3</w:t>
+            <w:tcW w:w="993" w:type="dxa"/>
+          </w:tcPr>
+          <w:p>
+            <w:pPr>
+              <w:spacing w:line="360" w:lineRule="auto"/>
+              <w:jc w:val="center"/>
+              <w:rPr>
+                <w:rFonts w:eastAsia="Aptos"/>
+                <w:sz w:val="18"/>
+                <w:szCs w:val="18"/>
+              </w:rPr>
+            </w:pPr>
+            <w:r>
+              <w:rPr>
+                <w:rFonts w:eastAsia="Aptos"/>
+                <w:sz w:val="18"/>
+                <w:szCs w:val="18"/>
+              </w:rPr>
+              <w:t>S</w:t>
+            </w:r>
+          </w:p>
+        </w:tc>
+        <w:tc>
+          <w:tcPr>
+            <w:tcW w:w="1417" w:type="dxa"/>
+          </w:tcPr>
+          <w:p>
+            <w:pPr>
+              <w:spacing w:line="360" w:lineRule="auto"/>
+              <w:jc w:val="center"/>
+              <w:rPr>
+                <w:rFonts w:eastAsia="Aptos"/>
+                <w:sz w:val="18"/>
+                <w:szCs w:val="18"/>
+              </w:rPr>
+            </w:pPr>
+            <w:r>
+              <w:rPr>
+                <w:rFonts w:eastAsia="Aptos"/>
+                <w:sz w:val="18"/>
+                <w:szCs w:val="18"/>
+              </w:rPr>
+              <w:t>10</w:t>
             </w:r>
           </w:p>
         </w:tc>
@@ -3151,36 +3144,36 @@
                 <w:sz w:val="18"/>
                 <w:szCs w:val="18"/>
               </w:rPr>
-              <w:t>HU-14</w:t>
-            </w:r>
-          </w:p>
-        </w:tc>
-        <w:tc>
-          <w:tcPr>
-            <w:tcW w:w="4017" w:type="dxa"/>
-          </w:tcPr>
-          <w:p>
-            <w:pPr>
-              <w:spacing w:line="360" w:lineRule="auto"/>
-              <w:rPr>
-                <w:rFonts w:eastAsia="Aptos"/>
-                <w:sz w:val="18"/>
-                <w:szCs w:val="18"/>
-              </w:rPr>
-            </w:pPr>
-            <w:r>
-              <w:rPr>
-                <w:rFonts w:eastAsia="Aptos"/>
-                <w:sz w:val="18"/>
-                <w:szCs w:val="18"/>
-              </w:rPr>
-              <w:t>Visualizar estadísticas por rol</w:t>
-            </w:r>
-          </w:p>
-        </w:tc>
-        <w:tc>
-          <w:tcPr>
-            <w:tcW w:w="1186" w:type="dxa"/>
+              <w:t>HU-15</w:t>
+            </w:r>
+          </w:p>
+        </w:tc>
+        <w:tc>
+          <w:tcPr>
+            <w:tcW w:w="4636" w:type="dxa"/>
+          </w:tcPr>
+          <w:p>
+            <w:pPr>
+              <w:spacing w:line="360" w:lineRule="auto"/>
+              <w:rPr>
+                <w:rFonts w:eastAsia="Aptos"/>
+                <w:sz w:val="18"/>
+                <w:szCs w:val="18"/>
+              </w:rPr>
+            </w:pPr>
+            <w:r>
+              <w:rPr>
+                <w:rFonts w:eastAsia="Aptos"/>
+                <w:sz w:val="18"/>
+                <w:szCs w:val="18"/>
+              </w:rPr>
+              <w:t>Generar reportes estadísticos</w:t>
+            </w:r>
+          </w:p>
+        </w:tc>
+        <w:tc>
+          <w:tcPr>
+            <w:tcW w:w="1275" w:type="dxa"/>
           </w:tcPr>
           <w:p>
             <w:pPr>
@@ -3204,49 +3197,49 @@
         </w:tc>
         <w:tc>
           <w:tcPr>
-            <w:tcW w:w="1275" w:type="dxa"/>
-          </w:tcPr>
-          <w:p>
-            <w:pPr>
-              <w:spacing w:line="360" w:lineRule="auto"/>
-              <w:jc w:val="center"/>
-              <w:rPr>
-                <w:rFonts w:eastAsia="Aptos"/>
-                <w:sz w:val="18"/>
-                <w:szCs w:val="18"/>
-              </w:rPr>
-            </w:pPr>
-            <w:r>
-              <w:rPr>
-                <w:rFonts w:eastAsia="Aptos"/>
-                <w:sz w:val="18"/>
-                <w:szCs w:val="18"/>
-              </w:rPr>
-              <w:t>S</w:t>
-            </w:r>
-          </w:p>
-        </w:tc>
-        <w:tc>
-          <w:tcPr>
-            <w:tcW w:w="1843" w:type="dxa"/>
-          </w:tcPr>
-          <w:p>
-            <w:pPr>
-              <w:spacing w:line="360" w:lineRule="auto"/>
-              <w:jc w:val="center"/>
-              <w:rPr>
-                <w:rFonts w:eastAsia="Aptos"/>
-                <w:sz w:val="18"/>
-                <w:szCs w:val="18"/>
-              </w:rPr>
-            </w:pPr>
-            <w:r>
-              <w:rPr>
-                <w:rFonts w:eastAsia="Aptos"/>
-                <w:sz w:val="18"/>
-                <w:szCs w:val="18"/>
-              </w:rPr>
-              <w:t>10</w:t>
+            <w:tcW w:w="993" w:type="dxa"/>
+          </w:tcPr>
+          <w:p>
+            <w:pPr>
+              <w:spacing w:line="360" w:lineRule="auto"/>
+              <w:jc w:val="center"/>
+              <w:rPr>
+                <w:rFonts w:eastAsia="Aptos"/>
+                <w:sz w:val="18"/>
+                <w:szCs w:val="18"/>
+              </w:rPr>
+            </w:pPr>
+            <w:r>
+              <w:rPr>
+                <w:rFonts w:eastAsia="Aptos"/>
+                <w:sz w:val="18"/>
+                <w:szCs w:val="18"/>
+              </w:rPr>
+              <w:t>XS</w:t>
+            </w:r>
+          </w:p>
+        </w:tc>
+        <w:tc>
+          <w:tcPr>
+            <w:tcW w:w="1417" w:type="dxa"/>
+          </w:tcPr>
+          <w:p>
+            <w:pPr>
+              <w:spacing w:line="360" w:lineRule="auto"/>
+              <w:jc w:val="center"/>
+              <w:rPr>
+                <w:rFonts w:eastAsia="Aptos"/>
+                <w:sz w:val="18"/>
+                <w:szCs w:val="18"/>
+              </w:rPr>
+            </w:pPr>
+            <w:r>
+              <w:rPr>
+                <w:rFonts w:eastAsia="Aptos"/>
+                <w:sz w:val="18"/>
+                <w:szCs w:val="18"/>
+              </w:rPr>
+              <w:t>4</w:t>
             </w:r>
           </w:p>
         </w:tc>
@@ -3272,54 +3265,38 @@
                 <w:sz w:val="18"/>
                 <w:szCs w:val="18"/>
               </w:rPr>
-              <w:t>HU-15</w:t>
-            </w:r>
-          </w:p>
-        </w:tc>
-        <w:tc>
-          <w:tcPr>
-            <w:tcW w:w="4017" w:type="dxa"/>
-          </w:tcPr>
-          <w:p>
-            <w:pPr>
-              <w:spacing w:line="360" w:lineRule="auto"/>
-              <w:rPr>
-                <w:rFonts w:eastAsia="Aptos"/>
-                <w:sz w:val="18"/>
-                <w:szCs w:val="18"/>
-              </w:rPr>
-            </w:pPr>
-            <w:r>
-              <w:rPr>
-                <w:rFonts w:eastAsia="Aptos"/>
-                <w:sz w:val="18"/>
-                <w:szCs w:val="18"/>
-              </w:rPr>
-              <w:t>Generar reportes estadísticos</w:t>
-            </w:r>
-          </w:p>
-        </w:tc>
-        <w:tc>
-          <w:tcPr>
-            <w:tcW w:w="1186" w:type="dxa"/>
-          </w:tcPr>
-          <w:p>
-            <w:pPr>
-              <w:spacing w:line="360" w:lineRule="auto"/>
-              <w:jc w:val="center"/>
-              <w:rPr>
-                <w:rFonts w:eastAsia="Aptos"/>
-                <w:sz w:val="18"/>
-                <w:szCs w:val="18"/>
-              </w:rPr>
-            </w:pPr>
-            <w:r>
-              <w:rPr>
-                <w:rFonts w:eastAsia="Aptos"/>
-                <w:sz w:val="18"/>
-                <w:szCs w:val="18"/>
-              </w:rPr>
-              <w:t>Media</w:t>
+              <w:t>HU-</w:t>
+            </w:r>
+            <w:r>
+              <w:rPr>
+                <w:rFonts w:eastAsia="Aptos"/>
+                <w:sz w:val="18"/>
+                <w:szCs w:val="18"/>
+              </w:rPr>
+              <w:t>16</w:t>
+            </w:r>
+          </w:p>
+        </w:tc>
+        <w:tc>
+          <w:tcPr>
+            <w:tcW w:w="4636" w:type="dxa"/>
+          </w:tcPr>
+          <w:p>
+            <w:pPr>
+              <w:spacing w:line="360" w:lineRule="auto"/>
+              <w:rPr>
+                <w:rFonts w:eastAsia="Aptos"/>
+                <w:sz w:val="18"/>
+                <w:szCs w:val="18"/>
+              </w:rPr>
+            </w:pPr>
+            <w:r>
+              <w:rPr>
+                <w:rFonts w:eastAsia="Aptos"/>
+                <w:sz w:val="18"/>
+                <w:szCs w:val="18"/>
+              </w:rPr>
+              <w:t>Automatización de recordatorios y cancelación de citas</w:t>
             </w:r>
           </w:p>
         </w:tc>
@@ -3343,31 +3320,55 @@
                 <w:sz w:val="18"/>
                 <w:szCs w:val="18"/>
               </w:rPr>
-              <w:t>XS</w:t>
-            </w:r>
-          </w:p>
-        </w:tc>
-        <w:tc>
-          <w:tcPr>
-            <w:tcW w:w="1843" w:type="dxa"/>
-          </w:tcPr>
-          <w:p>
-            <w:pPr>
-              <w:spacing w:line="360" w:lineRule="auto"/>
-              <w:jc w:val="center"/>
-              <w:rPr>
-                <w:rFonts w:eastAsia="Aptos"/>
-                <w:sz w:val="18"/>
-                <w:szCs w:val="18"/>
-              </w:rPr>
-            </w:pPr>
-            <w:r>
-              <w:rPr>
-                <w:rFonts w:eastAsia="Aptos"/>
-                <w:sz w:val="18"/>
-                <w:szCs w:val="18"/>
-              </w:rPr>
-              <w:t>4</w:t>
+              <w:t>Alta</w:t>
+            </w:r>
+          </w:p>
+        </w:tc>
+        <w:tc>
+          <w:tcPr>
+            <w:tcW w:w="993" w:type="dxa"/>
+          </w:tcPr>
+          <w:p>
+            <w:pPr>
+              <w:spacing w:line="360" w:lineRule="auto"/>
+              <w:jc w:val="center"/>
+              <w:rPr>
+                <w:rFonts w:eastAsia="Aptos"/>
+                <w:sz w:val="18"/>
+                <w:szCs w:val="18"/>
+              </w:rPr>
+            </w:pPr>
+            <w:r>
+              <w:rPr>
+                <w:rFonts w:eastAsia="Aptos"/>
+                <w:sz w:val="18"/>
+                <w:szCs w:val="18"/>
+              </w:rPr>
+              <w:t>L</w:t>
+            </w:r>
+          </w:p>
+        </w:tc>
+        <w:tc>
+          <w:tcPr>
+            <w:tcW w:w="1417" w:type="dxa"/>
+          </w:tcPr>
+          <w:p>
+            <w:pPr>
+              <w:spacing w:line="360" w:lineRule="auto"/>
+              <w:jc w:val="center"/>
+              <w:rPr>
+                <w:rFonts w:eastAsia="Aptos"/>
+                <w:sz w:val="18"/>
+                <w:szCs w:val="18"/>
+              </w:rPr>
+            </w:pPr>
+            <w:r>
+              <w:rPr>
+                <w:rFonts w:eastAsia="Aptos"/>
+                <w:sz w:val="18"/>
+                <w:szCs w:val="18"/>
+              </w:rPr>
+              <w:t>20</w:t>
             </w:r>
           </w:p>
         </w:tc>
@@ -3401,13 +3402,21 @@
                 <w:sz w:val="18"/>
                 <w:szCs w:val="18"/>
               </w:rPr>
-              <w:t>16</w:t>
-            </w:r>
-          </w:p>
-        </w:tc>
-        <w:tc>
-          <w:tcPr>
-            <w:tcW w:w="4017" w:type="dxa"/>
+              <w:t>1</w:t>
+            </w:r>
+            <w:r>
+              <w:rPr>
+                <w:rFonts w:eastAsia="Aptos"/>
+                <w:sz w:val="18"/>
+                <w:szCs w:val="18"/>
+              </w:rPr>
+              <w:t>7</w:t>
+            </w:r>
+          </w:p>
+        </w:tc>
+        <w:tc>
+          <w:tcPr>
+            <w:tcW w:w="4636" w:type="dxa"/>
           </w:tcPr>
           <w:p>
             <w:pPr>
@@ -3430,7 +3439,7 @@
         </w:tc>
         <w:tc>
           <w:tcPr>
-            <w:tcW w:w="1186" w:type="dxa"/>
+            <w:tcW w:w="1275" w:type="dxa"/>
           </w:tcPr>
           <w:p>
             <w:pPr>
@@ -3454,7 +3463,7 @@
         </w:tc>
         <w:tc>
           <w:tcPr>
-            <w:tcW w:w="1275" w:type="dxa"/>
+            <w:tcW w:w="993" w:type="dxa"/>
           </w:tcPr>
           <w:p>
             <w:pPr>
@@ -3486,7 +3495,7 @@
         </w:tc>
         <w:tc>
           <w:tcPr>
-            <w:tcW w:w="1843" w:type="dxa"/>
+            <w:tcW w:w="1417" w:type="dxa"/>
           </w:tcPr>
           <w:p>
             <w:pPr>

</xml_diff>